<commit_message>
Made some extremely ugly adjustments but should be able to only need to modify CONSTANTS now. For some reason createRequests would be caught in an endless loop if I used random(1, 6) for number of requested funcs.
</commit_message>
<xml_diff>
--- a/Design_Doc.docx
+++ b/Design_Doc.docx
@@ -2,7 +2,361 @@
 <file path=word/document.xml><?xml version="1.0" encoding="utf-8"?>
 <w:document xmlns:wpc="http://schemas.microsoft.com/office/word/2010/wordprocessingCanvas" xmlns:cx="http://schemas.microsoft.com/office/drawing/2014/chartex" xmlns:cx1="http://schemas.microsoft.com/office/drawing/2015/9/8/chartex" xmlns:cx2="http://schemas.microsoft.com/office/drawing/2015/10/21/chartex" xmlns:cx3="http://schemas.microsoft.com/office/drawing/2016/5/9/chartex" xmlns:cx4="http://schemas.microsoft.com/office/drawing/2016/5/10/chartex" xmlns:cx5="http://schemas.microsoft.com/office/drawing/2016/5/11/chartex" xmlns:cx6="http://schemas.microsoft.com/office/drawing/2016/5/12/chartex" xmlns:cx7="http://schemas.microsoft.com/office/drawing/2016/5/13/chartex" xmlns:cx8="http://schemas.microsoft.com/office/drawing/2016/5/14/chartex" xmlns:mc="http://schemas.openxmlformats.org/markup-compatibility/2006" xmlns:aink="http://schemas.microsoft.com/office/drawing/2016/ink" xmlns:am3d="http://schemas.microsoft.com/office/drawing/2017/model3d" xmlns:o="urn:schemas-microsoft-com:office:office" xmlns:oel="http://schemas.microsoft.com/office/2019/extlst" xmlns:r="http://schemas.openxmlformats.org/officeDocument/2006/relationships" xmlns:m="http://schemas.openxmlformats.org/officeDocument/2006/math" xmlns:v="urn:schemas-microsoft-com:vml" xmlns:wp14="http://schemas.microsoft.com/office/word/2010/wordprocessingDrawing" xmlns:wp="http://schemas.openxmlformats.org/drawingml/2006/wordprocessingDrawing" xmlns:w10="urn:schemas-microsoft-com:office:word" xmlns:w="http://schemas.openxmlformats.org/wordprocessingml/2006/main" xmlns:w14="http://schemas.microsoft.com/office/word/2010/wordml" xmlns:w15="http://schemas.microsoft.com/office/word/2012/wordml" xmlns:w16cex="http://schemas.microsoft.com/office/word/2018/wordml/cex" xmlns:w16cid="http://schemas.microsoft.com/office/word/2016/wordml/cid" xmlns:w16="http://schemas.microsoft.com/office/word/2018/wordml" xmlns:w16sdtdh="http://schemas.microsoft.com/office/word/2020/wordml/sdtdatahash" xmlns:w16se="http://schemas.microsoft.com/office/word/2015/wordml/symex" xmlns:wpg="http://schemas.microsoft.com/office/word/2010/wordprocessingGroup" xmlns:wpi="http://schemas.microsoft.com/office/word/2010/wordprocessingInk" xmlns:wne="http://schemas.microsoft.com/office/word/2006/wordml" xmlns:wps="http://schemas.microsoft.com/office/word/2010/wordprocessingShape" mc:Ignorable="w14 w15 w16se w16cid w16 w16cex w16sdtdh wp14">
   <w:body>
-    <w:p/>
+    <w:p>
+      <w:pPr>
+        <w:jc w:val="center"/>
+        <w:rPr>
+          <w:sz w:val="28"/>
+          <w:szCs w:val="28"/>
+        </w:rPr>
+      </w:pPr>
+      <w:r>
+        <w:rPr>
+          <w:b/>
+          <w:bCs/>
+          <w:sz w:val="28"/>
+          <w:szCs w:val="28"/>
+          <w:u w:val="single"/>
+        </w:rPr>
+        <w:t>Design Doc:</w:t>
+      </w:r>
+      <w:r>
+        <w:rPr>
+          <w:sz w:val="28"/>
+          <w:szCs w:val="28"/>
+        </w:rPr>
+        <w:t xml:space="preserve"> Updated as of </w:t>
+      </w:r>
+      <w:r>
+        <w:rPr>
+          <w:b/>
+          <w:bCs/>
+          <w:sz w:val="28"/>
+          <w:szCs w:val="28"/>
+        </w:rPr>
+        <w:t>05/27/22</w:t>
+      </w:r>
+    </w:p>
+    <w:p>
+      <w:pPr>
+        <w:rPr>
+          <w:sz w:val="28"/>
+          <w:szCs w:val="28"/>
+        </w:rPr>
+      </w:pPr>
+    </w:p>
+    <w:p>
+      <w:pPr>
+        <w:rPr>
+          <w:b/>
+          <w:bCs/>
+          <w:sz w:val="28"/>
+          <w:szCs w:val="28"/>
+        </w:rPr>
+      </w:pPr>
+      <w:r>
+        <w:rPr>
+          <w:b/>
+          <w:bCs/>
+          <w:sz w:val="28"/>
+          <w:szCs w:val="28"/>
+        </w:rPr>
+        <w:t>M</w:t>
+      </w:r>
+      <w:r>
+        <w:rPr>
+          <w:b/>
+          <w:bCs/>
+          <w:sz w:val="28"/>
+          <w:szCs w:val="28"/>
+        </w:rPr>
+        <w:t>ULTI</w:t>
+      </w:r>
+      <w:r>
+        <w:rPr>
+          <w:b/>
+          <w:bCs/>
+          <w:sz w:val="28"/>
+          <w:szCs w:val="28"/>
+        </w:rPr>
+        <w:t>-Mapping:</w:t>
+      </w:r>
+    </w:p>
+    <w:p>
+      <w:pPr>
+        <w:rPr>
+          <w:sz w:val="28"/>
+          <w:szCs w:val="28"/>
+        </w:rPr>
+      </w:pPr>
+      <w:r>
+        <w:rPr>
+          <w:sz w:val="28"/>
+          <w:szCs w:val="28"/>
+        </w:rPr>
+        <w:t>Try to map one VNF per node</w:t>
+      </w:r>
+      <w:r>
+        <w:rPr>
+          <w:sz w:val="28"/>
+          <w:szCs w:val="28"/>
+        </w:rPr>
+        <w:t xml:space="preserve"> </w:t>
+      </w:r>
+      <w:r>
+        <w:rPr>
+          <w:sz w:val="28"/>
+          <w:szCs w:val="28"/>
+        </w:rPr>
+        <w:t>in the route. One VNF per node in a perfect world.</w:t>
+      </w:r>
+    </w:p>
+    <w:p>
+      <w:pPr>
+        <w:rPr>
+          <w:sz w:val="28"/>
+          <w:szCs w:val="28"/>
+        </w:rPr>
+      </w:pPr>
+      <w:r>
+        <w:rPr>
+          <w:sz w:val="28"/>
+          <w:szCs w:val="28"/>
+        </w:rPr>
+        <w:t>What if a req has more VNFs than nodes</w:t>
+      </w:r>
+      <w:r>
+        <w:rPr>
+          <w:sz w:val="28"/>
+          <w:szCs w:val="28"/>
+        </w:rPr>
+        <w:t xml:space="preserve"> in the given path</w:t>
+      </w:r>
+      <w:r>
+        <w:rPr>
+          <w:sz w:val="28"/>
+          <w:szCs w:val="28"/>
+        </w:rPr>
+        <w:t>?</w:t>
+      </w:r>
+    </w:p>
+    <w:p>
+      <w:pPr>
+        <w:rPr>
+          <w:sz w:val="28"/>
+          <w:szCs w:val="28"/>
+        </w:rPr>
+      </w:pPr>
+      <w:r>
+        <w:rPr>
+          <w:sz w:val="28"/>
+          <w:szCs w:val="28"/>
+        </w:rPr>
+        <w:t>How do I determine the optimal mapping location for a given path?</w:t>
+      </w:r>
+    </w:p>
+    <w:p>
+      <w:pPr>
+        <w:pStyle w:val="ListParagraph"/>
+        <w:numPr>
+          <w:ilvl w:val="0"/>
+          <w:numId w:val="2"/>
+        </w:numPr>
+        <w:rPr>
+          <w:sz w:val="28"/>
+          <w:szCs w:val="28"/>
+        </w:rPr>
+      </w:pPr>
+      <w:r>
+        <w:rPr>
+          <w:sz w:val="28"/>
+          <w:szCs w:val="28"/>
+        </w:rPr>
+        <w:t>Try to map one VNF per node in the path…</w:t>
+      </w:r>
+    </w:p>
+    <w:p>
+      <w:pPr>
+        <w:pStyle w:val="ListParagraph"/>
+        <w:numPr>
+          <w:ilvl w:val="0"/>
+          <w:numId w:val="2"/>
+        </w:numPr>
+        <w:rPr>
+          <w:sz w:val="28"/>
+          <w:szCs w:val="28"/>
+        </w:rPr>
+      </w:pPr>
+      <w:r>
+        <w:rPr>
+          <w:sz w:val="28"/>
+          <w:szCs w:val="28"/>
+        </w:rPr>
+        <w:t>Try to map multiple VNFs per node in the path…</w:t>
+      </w:r>
+    </w:p>
+    <w:p>
+      <w:pPr>
+        <w:pStyle w:val="ListParagraph"/>
+        <w:numPr>
+          <w:ilvl w:val="0"/>
+          <w:numId w:val="2"/>
+        </w:numPr>
+        <w:rPr>
+          <w:sz w:val="28"/>
+          <w:szCs w:val="28"/>
+        </w:rPr>
+      </w:pPr>
+    </w:p>
+    <w:p>
+      <w:pPr>
+        <w:rPr>
+          <w:sz w:val="28"/>
+          <w:szCs w:val="28"/>
+        </w:rPr>
+      </w:pPr>
+    </w:p>
+    <w:p>
+      <w:pPr>
+        <w:rPr>
+          <w:b/>
+          <w:bCs/>
+          <w:sz w:val="28"/>
+          <w:szCs w:val="28"/>
+        </w:rPr>
+      </w:pPr>
+      <w:r>
+        <w:rPr>
+          <w:b/>
+          <w:bCs/>
+          <w:sz w:val="28"/>
+          <w:szCs w:val="28"/>
+        </w:rPr>
+        <w:t>SINGLE</w:t>
+      </w:r>
+      <w:r>
+        <w:rPr>
+          <w:b/>
+          <w:bCs/>
+          <w:sz w:val="28"/>
+          <w:szCs w:val="28"/>
+        </w:rPr>
+        <w:t>-Mapping:</w:t>
+      </w:r>
+    </w:p>
+    <w:p>
+      <w:pPr>
+        <w:rPr>
+          <w:sz w:val="28"/>
+          <w:szCs w:val="28"/>
+        </w:rPr>
+      </w:pPr>
+      <w:r>
+        <w:rPr>
+          <w:sz w:val="28"/>
+          <w:szCs w:val="28"/>
+        </w:rPr>
+        <w:t xml:space="preserve">Try to map </w:t>
+      </w:r>
+      <w:r>
+        <w:rPr>
+          <w:sz w:val="28"/>
+          <w:szCs w:val="28"/>
+        </w:rPr>
+        <w:t xml:space="preserve">as many </w:t>
+      </w:r>
+      <w:r>
+        <w:rPr>
+          <w:sz w:val="28"/>
+          <w:szCs w:val="28"/>
+        </w:rPr>
+        <w:t>VNF</w:t>
+      </w:r>
+      <w:r>
+        <w:rPr>
+          <w:sz w:val="28"/>
+          <w:szCs w:val="28"/>
+        </w:rPr>
+        <w:t>s</w:t>
+      </w:r>
+      <w:r>
+        <w:rPr>
+          <w:sz w:val="28"/>
+          <w:szCs w:val="28"/>
+        </w:rPr>
+        <w:t xml:space="preserve"> </w:t>
+      </w:r>
+      <w:r>
+        <w:rPr>
+          <w:sz w:val="28"/>
+          <w:szCs w:val="28"/>
+        </w:rPr>
+        <w:t xml:space="preserve">as possible </w:t>
+      </w:r>
+      <w:r>
+        <w:rPr>
+          <w:sz w:val="28"/>
+          <w:szCs w:val="28"/>
+        </w:rPr>
+        <w:t xml:space="preserve">per node in the route. </w:t>
+      </w:r>
+      <w:r>
+        <w:rPr>
+          <w:sz w:val="28"/>
+          <w:szCs w:val="28"/>
+        </w:rPr>
+        <w:t>All VNFs mapped on first node in path</w:t>
+      </w:r>
+      <w:r>
+        <w:rPr>
+          <w:sz w:val="28"/>
+          <w:szCs w:val="28"/>
+        </w:rPr>
+        <w:t xml:space="preserve"> in a perfect world.</w:t>
+      </w:r>
+    </w:p>
+    <w:p>
+      <w:pPr>
+        <w:rPr>
+          <w:sz w:val="28"/>
+          <w:szCs w:val="28"/>
+        </w:rPr>
+      </w:pPr>
+      <w:r>
+        <w:rPr>
+          <w:sz w:val="28"/>
+          <w:szCs w:val="28"/>
+        </w:rPr>
+        <w:t>How do I determine the optimal mapping location for a given path?</w:t>
+      </w:r>
+    </w:p>
+    <w:p>
+      <w:pPr>
+        <w:pStyle w:val="ListParagraph"/>
+        <w:numPr>
+          <w:ilvl w:val="0"/>
+          <w:numId w:val="3"/>
+        </w:numPr>
+        <w:rPr>
+          <w:sz w:val="28"/>
+          <w:szCs w:val="28"/>
+        </w:rPr>
+      </w:pPr>
+      <w:r>
+        <w:rPr>
+          <w:sz w:val="28"/>
+          <w:szCs w:val="28"/>
+        </w:rPr>
+        <w:t xml:space="preserve">Try to </w:t>
+      </w:r>
+      <w:r>
+        <w:rPr>
+          <w:sz w:val="28"/>
+          <w:szCs w:val="28"/>
+        </w:rPr>
+        <w:t>map all VNFs if possible to one node…</w:t>
+      </w:r>
+    </w:p>
     <w:sectPr>
       <w:pgSz w:w="12240" w:h="15840"/>
       <w:pgMar w:top="1440" w:right="1440" w:bottom="1440" w:left="1440" w:header="720" w:footer="720" w:gutter="0"/>
@@ -11,6 +365,310 @@
     </w:sectPr>
   </w:body>
 </w:document>
+</file>
+
+<file path=word/numbering.xml><?xml version="1.0" encoding="utf-8"?>
+<w:numbering xmlns:wpc="http://schemas.microsoft.com/office/word/2010/wordprocessingCanvas" xmlns:cx="http://schemas.microsoft.com/office/drawing/2014/chartex" xmlns:cx1="http://schemas.microsoft.com/office/drawing/2015/9/8/chartex" xmlns:cx2="http://schemas.microsoft.com/office/drawing/2015/10/21/chartex" xmlns:cx3="http://schemas.microsoft.com/office/drawing/2016/5/9/chartex" xmlns:cx4="http://schemas.microsoft.com/office/drawing/2016/5/10/chartex" xmlns:cx5="http://schemas.microsoft.com/office/drawing/2016/5/11/chartex" xmlns:cx6="http://schemas.microsoft.com/office/drawing/2016/5/12/chartex" xmlns:cx7="http://schemas.microsoft.com/office/drawing/2016/5/13/chartex" xmlns:cx8="http://schemas.microsoft.com/office/drawing/2016/5/14/chartex" xmlns:mc="http://schemas.openxmlformats.org/markup-compatibility/2006" xmlns:aink="http://schemas.microsoft.com/office/drawing/2016/ink" xmlns:am3d="http://schemas.microsoft.com/office/drawing/2017/model3d" xmlns:o="urn:schemas-microsoft-com:office:office" xmlns:oel="http://schemas.microsoft.com/office/2019/extlst" xmlns:r="http://schemas.openxmlformats.org/officeDocument/2006/relationships" xmlns:m="http://schemas.openxmlformats.org/officeDocument/2006/math" xmlns:v="urn:schemas-microsoft-com:vml" xmlns:wp14="http://schemas.microsoft.com/office/word/2010/wordprocessingDrawing" xmlns:wp="http://schemas.openxmlformats.org/drawingml/2006/wordprocessingDrawing" xmlns:w10="urn:schemas-microsoft-com:office:word" xmlns:w="http://schemas.openxmlformats.org/wordprocessingml/2006/main" xmlns:w14="http://schemas.microsoft.com/office/word/2010/wordml" xmlns:w15="http://schemas.microsoft.com/office/word/2012/wordml" xmlns:w16cex="http://schemas.microsoft.com/office/word/2018/wordml/cex" xmlns:w16cid="http://schemas.microsoft.com/office/word/2016/wordml/cid" xmlns:w16="http://schemas.microsoft.com/office/word/2018/wordml" xmlns:w16sdtdh="http://schemas.microsoft.com/office/word/2020/wordml/sdtdatahash" xmlns:w16se="http://schemas.microsoft.com/office/word/2015/wordml/symex" xmlns:wpg="http://schemas.microsoft.com/office/word/2010/wordprocessingGroup" xmlns:wpi="http://schemas.microsoft.com/office/word/2010/wordprocessingInk" xmlns:wne="http://schemas.microsoft.com/office/word/2006/wordml" xmlns:wps="http://schemas.microsoft.com/office/word/2010/wordprocessingShape" mc:Ignorable="w14 w15 w16se w16cid w16 w16cex w16sdtdh wp14">
+  <w:abstractNum w:abstractNumId="0" w15:restartNumberingAfterBreak="0">
+    <w:nsid w:val="0EDD5B93"/>
+    <w:multiLevelType w:val="hybridMultilevel"/>
+    <w:tmpl w:val="3CB6A25C"/>
+    <w:lvl w:ilvl="0" w:tplc="2D3E2E00">
+      <w:numFmt w:val="bullet"/>
+      <w:lvlText w:val="-"/>
+      <w:lvlJc w:val="left"/>
+      <w:pPr>
+        <w:ind w:left="720" w:hanging="360"/>
+      </w:pPr>
+      <w:rPr>
+        <w:rFonts w:ascii="Calibri" w:eastAsiaTheme="minorHAnsi" w:hAnsi="Calibri" w:cs="Calibri" w:hint="default"/>
+      </w:rPr>
+    </w:lvl>
+    <w:lvl w:ilvl="1" w:tplc="04090003" w:tentative="1">
+      <w:start w:val="1"/>
+      <w:numFmt w:val="bullet"/>
+      <w:lvlText w:val="o"/>
+      <w:lvlJc w:val="left"/>
+      <w:pPr>
+        <w:ind w:left="1440" w:hanging="360"/>
+      </w:pPr>
+      <w:rPr>
+        <w:rFonts w:ascii="Courier New" w:hAnsi="Courier New" w:cs="Courier New" w:hint="default"/>
+      </w:rPr>
+    </w:lvl>
+    <w:lvl w:ilvl="2" w:tplc="04090005" w:tentative="1">
+      <w:start w:val="1"/>
+      <w:numFmt w:val="bullet"/>
+      <w:lvlText w:val=""/>
+      <w:lvlJc w:val="left"/>
+      <w:pPr>
+        <w:ind w:left="2160" w:hanging="360"/>
+      </w:pPr>
+      <w:rPr>
+        <w:rFonts w:ascii="Wingdings" w:hAnsi="Wingdings" w:hint="default"/>
+      </w:rPr>
+    </w:lvl>
+    <w:lvl w:ilvl="3" w:tplc="04090001" w:tentative="1">
+      <w:start w:val="1"/>
+      <w:numFmt w:val="bullet"/>
+      <w:lvlText w:val=""/>
+      <w:lvlJc w:val="left"/>
+      <w:pPr>
+        <w:ind w:left="2880" w:hanging="360"/>
+      </w:pPr>
+      <w:rPr>
+        <w:rFonts w:ascii="Symbol" w:hAnsi="Symbol" w:hint="default"/>
+      </w:rPr>
+    </w:lvl>
+    <w:lvl w:ilvl="4" w:tplc="04090003" w:tentative="1">
+      <w:start w:val="1"/>
+      <w:numFmt w:val="bullet"/>
+      <w:lvlText w:val="o"/>
+      <w:lvlJc w:val="left"/>
+      <w:pPr>
+        <w:ind w:left="3600" w:hanging="360"/>
+      </w:pPr>
+      <w:rPr>
+        <w:rFonts w:ascii="Courier New" w:hAnsi="Courier New" w:cs="Courier New" w:hint="default"/>
+      </w:rPr>
+    </w:lvl>
+    <w:lvl w:ilvl="5" w:tplc="04090005" w:tentative="1">
+      <w:start w:val="1"/>
+      <w:numFmt w:val="bullet"/>
+      <w:lvlText w:val=""/>
+      <w:lvlJc w:val="left"/>
+      <w:pPr>
+        <w:ind w:left="4320" w:hanging="360"/>
+      </w:pPr>
+      <w:rPr>
+        <w:rFonts w:ascii="Wingdings" w:hAnsi="Wingdings" w:hint="default"/>
+      </w:rPr>
+    </w:lvl>
+    <w:lvl w:ilvl="6" w:tplc="04090001" w:tentative="1">
+      <w:start w:val="1"/>
+      <w:numFmt w:val="bullet"/>
+      <w:lvlText w:val=""/>
+      <w:lvlJc w:val="left"/>
+      <w:pPr>
+        <w:ind w:left="5040" w:hanging="360"/>
+      </w:pPr>
+      <w:rPr>
+        <w:rFonts w:ascii="Symbol" w:hAnsi="Symbol" w:hint="default"/>
+      </w:rPr>
+    </w:lvl>
+    <w:lvl w:ilvl="7" w:tplc="04090003" w:tentative="1">
+      <w:start w:val="1"/>
+      <w:numFmt w:val="bullet"/>
+      <w:lvlText w:val="o"/>
+      <w:lvlJc w:val="left"/>
+      <w:pPr>
+        <w:ind w:left="5760" w:hanging="360"/>
+      </w:pPr>
+      <w:rPr>
+        <w:rFonts w:ascii="Courier New" w:hAnsi="Courier New" w:cs="Courier New" w:hint="default"/>
+      </w:rPr>
+    </w:lvl>
+    <w:lvl w:ilvl="8" w:tplc="04090005" w:tentative="1">
+      <w:start w:val="1"/>
+      <w:numFmt w:val="bullet"/>
+      <w:lvlText w:val=""/>
+      <w:lvlJc w:val="left"/>
+      <w:pPr>
+        <w:ind w:left="6480" w:hanging="360"/>
+      </w:pPr>
+      <w:rPr>
+        <w:rFonts w:ascii="Wingdings" w:hAnsi="Wingdings" w:hint="default"/>
+      </w:rPr>
+    </w:lvl>
+  </w:abstractNum>
+  <w:abstractNum w:abstractNumId="1" w15:restartNumberingAfterBreak="0">
+    <w:nsid w:val="0FE92289"/>
+    <w:multiLevelType w:val="hybridMultilevel"/>
+    <w:tmpl w:val="987666B4"/>
+    <w:lvl w:ilvl="0" w:tplc="FFFFFFFF">
+      <w:start w:val="1"/>
+      <w:numFmt w:val="decimal"/>
+      <w:lvlText w:val="%1)"/>
+      <w:lvlJc w:val="left"/>
+      <w:pPr>
+        <w:ind w:left="720" w:hanging="360"/>
+      </w:pPr>
+      <w:rPr>
+        <w:rFonts w:hint="default"/>
+      </w:rPr>
+    </w:lvl>
+    <w:lvl w:ilvl="1" w:tplc="FFFFFFFF" w:tentative="1">
+      <w:start w:val="1"/>
+      <w:numFmt w:val="lowerLetter"/>
+      <w:lvlText w:val="%2."/>
+      <w:lvlJc w:val="left"/>
+      <w:pPr>
+        <w:ind w:left="1440" w:hanging="360"/>
+      </w:pPr>
+    </w:lvl>
+    <w:lvl w:ilvl="2" w:tplc="FFFFFFFF" w:tentative="1">
+      <w:start w:val="1"/>
+      <w:numFmt w:val="lowerRoman"/>
+      <w:lvlText w:val="%3."/>
+      <w:lvlJc w:val="right"/>
+      <w:pPr>
+        <w:ind w:left="2160" w:hanging="180"/>
+      </w:pPr>
+    </w:lvl>
+    <w:lvl w:ilvl="3" w:tplc="FFFFFFFF" w:tentative="1">
+      <w:start w:val="1"/>
+      <w:numFmt w:val="decimal"/>
+      <w:lvlText w:val="%4."/>
+      <w:lvlJc w:val="left"/>
+      <w:pPr>
+        <w:ind w:left="2880" w:hanging="360"/>
+      </w:pPr>
+    </w:lvl>
+    <w:lvl w:ilvl="4" w:tplc="FFFFFFFF" w:tentative="1">
+      <w:start w:val="1"/>
+      <w:numFmt w:val="lowerLetter"/>
+      <w:lvlText w:val="%5."/>
+      <w:lvlJc w:val="left"/>
+      <w:pPr>
+        <w:ind w:left="3600" w:hanging="360"/>
+      </w:pPr>
+    </w:lvl>
+    <w:lvl w:ilvl="5" w:tplc="FFFFFFFF" w:tentative="1">
+      <w:start w:val="1"/>
+      <w:numFmt w:val="lowerRoman"/>
+      <w:lvlText w:val="%6."/>
+      <w:lvlJc w:val="right"/>
+      <w:pPr>
+        <w:ind w:left="4320" w:hanging="180"/>
+      </w:pPr>
+    </w:lvl>
+    <w:lvl w:ilvl="6" w:tplc="FFFFFFFF" w:tentative="1">
+      <w:start w:val="1"/>
+      <w:numFmt w:val="decimal"/>
+      <w:lvlText w:val="%7."/>
+      <w:lvlJc w:val="left"/>
+      <w:pPr>
+        <w:ind w:left="5040" w:hanging="360"/>
+      </w:pPr>
+    </w:lvl>
+    <w:lvl w:ilvl="7" w:tplc="FFFFFFFF" w:tentative="1">
+      <w:start w:val="1"/>
+      <w:numFmt w:val="lowerLetter"/>
+      <w:lvlText w:val="%8."/>
+      <w:lvlJc w:val="left"/>
+      <w:pPr>
+        <w:ind w:left="5760" w:hanging="360"/>
+      </w:pPr>
+    </w:lvl>
+    <w:lvl w:ilvl="8" w:tplc="FFFFFFFF" w:tentative="1">
+      <w:start w:val="1"/>
+      <w:numFmt w:val="lowerRoman"/>
+      <w:lvlText w:val="%9."/>
+      <w:lvlJc w:val="right"/>
+      <w:pPr>
+        <w:ind w:left="6480" w:hanging="180"/>
+      </w:pPr>
+    </w:lvl>
+  </w:abstractNum>
+  <w:abstractNum w:abstractNumId="2" w15:restartNumberingAfterBreak="0">
+    <w:nsid w:val="7C505F8F"/>
+    <w:multiLevelType w:val="hybridMultilevel"/>
+    <w:tmpl w:val="987666B4"/>
+    <w:lvl w:ilvl="0" w:tplc="28081E4C">
+      <w:start w:val="1"/>
+      <w:numFmt w:val="decimal"/>
+      <w:lvlText w:val="%1)"/>
+      <w:lvlJc w:val="left"/>
+      <w:pPr>
+        <w:ind w:left="720" w:hanging="360"/>
+      </w:pPr>
+      <w:rPr>
+        <w:rFonts w:hint="default"/>
+      </w:rPr>
+    </w:lvl>
+    <w:lvl w:ilvl="1" w:tplc="04090019" w:tentative="1">
+      <w:start w:val="1"/>
+      <w:numFmt w:val="lowerLetter"/>
+      <w:lvlText w:val="%2."/>
+      <w:lvlJc w:val="left"/>
+      <w:pPr>
+        <w:ind w:left="1440" w:hanging="360"/>
+      </w:pPr>
+    </w:lvl>
+    <w:lvl w:ilvl="2" w:tplc="0409001B" w:tentative="1">
+      <w:start w:val="1"/>
+      <w:numFmt w:val="lowerRoman"/>
+      <w:lvlText w:val="%3."/>
+      <w:lvlJc w:val="right"/>
+      <w:pPr>
+        <w:ind w:left="2160" w:hanging="180"/>
+      </w:pPr>
+    </w:lvl>
+    <w:lvl w:ilvl="3" w:tplc="0409000F" w:tentative="1">
+      <w:start w:val="1"/>
+      <w:numFmt w:val="decimal"/>
+      <w:lvlText w:val="%4."/>
+      <w:lvlJc w:val="left"/>
+      <w:pPr>
+        <w:ind w:left="2880" w:hanging="360"/>
+      </w:pPr>
+    </w:lvl>
+    <w:lvl w:ilvl="4" w:tplc="04090019" w:tentative="1">
+      <w:start w:val="1"/>
+      <w:numFmt w:val="lowerLetter"/>
+      <w:lvlText w:val="%5."/>
+      <w:lvlJc w:val="left"/>
+      <w:pPr>
+        <w:ind w:left="3600" w:hanging="360"/>
+      </w:pPr>
+    </w:lvl>
+    <w:lvl w:ilvl="5" w:tplc="0409001B" w:tentative="1">
+      <w:start w:val="1"/>
+      <w:numFmt w:val="lowerRoman"/>
+      <w:lvlText w:val="%6."/>
+      <w:lvlJc w:val="right"/>
+      <w:pPr>
+        <w:ind w:left="4320" w:hanging="180"/>
+      </w:pPr>
+    </w:lvl>
+    <w:lvl w:ilvl="6" w:tplc="0409000F" w:tentative="1">
+      <w:start w:val="1"/>
+      <w:numFmt w:val="decimal"/>
+      <w:lvlText w:val="%7."/>
+      <w:lvlJc w:val="left"/>
+      <w:pPr>
+        <w:ind w:left="5040" w:hanging="360"/>
+      </w:pPr>
+    </w:lvl>
+    <w:lvl w:ilvl="7" w:tplc="04090019" w:tentative="1">
+      <w:start w:val="1"/>
+      <w:numFmt w:val="lowerLetter"/>
+      <w:lvlText w:val="%8."/>
+      <w:lvlJc w:val="left"/>
+      <w:pPr>
+        <w:ind w:left="5760" w:hanging="360"/>
+      </w:pPr>
+    </w:lvl>
+    <w:lvl w:ilvl="8" w:tplc="0409001B" w:tentative="1">
+      <w:start w:val="1"/>
+      <w:numFmt w:val="lowerRoman"/>
+      <w:lvlText w:val="%9."/>
+      <w:lvlJc w:val="right"/>
+      <w:pPr>
+        <w:ind w:left="6480" w:hanging="180"/>
+      </w:pPr>
+    </w:lvl>
+  </w:abstractNum>
+  <w:num w:numId="1" w16cid:durableId="1724594693">
+    <w:abstractNumId w:val="0"/>
+  </w:num>
+  <w:num w:numId="2" w16cid:durableId="1452044565">
+    <w:abstractNumId w:val="2"/>
+  </w:num>
+  <w:num w:numId="3" w16cid:durableId="575162980">
+    <w:abstractNumId w:val="1"/>
+  </w:num>
+</w:numbering>
 </file>
 
 <file path=word/styles.xml><?xml version="1.0" encoding="utf-8"?>
@@ -436,6 +1094,17 @@
     <w:semiHidden/>
     <w:unhideWhenUsed/>
   </w:style>
+  <w:style w:type="paragraph" w:styleId="ListParagraph">
+    <w:name w:val="List Paragraph"/>
+    <w:basedOn w:val="Normal"/>
+    <w:uiPriority w:val="34"/>
+    <w:qFormat/>
+    <w:rsid w:val="00750A40"/>
+    <w:pPr>
+      <w:ind w:left="720"/>
+      <w:contextualSpacing/>
+    </w:pPr>
+  </w:style>
 </w:styles>
 </file>
 

</xml_diff>

<commit_message>
Did a lot of work today forgot to push my changes. Going to keep going until I can make sure I have the mapping working 100%.
</commit_message>
<xml_diff>
--- a/Design_Doc.docx
+++ b/Design_Doc.docx
@@ -256,63 +256,7 @@
           <w:sz w:val="28"/>
           <w:szCs w:val="28"/>
         </w:rPr>
-        <w:t xml:space="preserve">Try to map </w:t>
-      </w:r>
-      <w:r>
-        <w:rPr>
-          <w:sz w:val="28"/>
-          <w:szCs w:val="28"/>
-        </w:rPr>
-        <w:t xml:space="preserve">as many </w:t>
-      </w:r>
-      <w:r>
-        <w:rPr>
-          <w:sz w:val="28"/>
-          <w:szCs w:val="28"/>
-        </w:rPr>
-        <w:t>VNF</w:t>
-      </w:r>
-      <w:r>
-        <w:rPr>
-          <w:sz w:val="28"/>
-          <w:szCs w:val="28"/>
-        </w:rPr>
-        <w:t>s</w:t>
-      </w:r>
-      <w:r>
-        <w:rPr>
-          <w:sz w:val="28"/>
-          <w:szCs w:val="28"/>
-        </w:rPr>
-        <w:t xml:space="preserve"> </w:t>
-      </w:r>
-      <w:r>
-        <w:rPr>
-          <w:sz w:val="28"/>
-          <w:szCs w:val="28"/>
-        </w:rPr>
-        <w:t xml:space="preserve">as possible </w:t>
-      </w:r>
-      <w:r>
-        <w:rPr>
-          <w:sz w:val="28"/>
-          <w:szCs w:val="28"/>
-        </w:rPr>
-        <w:t xml:space="preserve">per node in the route. </w:t>
-      </w:r>
-      <w:r>
-        <w:rPr>
-          <w:sz w:val="28"/>
-          <w:szCs w:val="28"/>
-        </w:rPr>
-        <w:t>All VNFs mapped on first node in path</w:t>
-      </w:r>
-      <w:r>
-        <w:rPr>
-          <w:sz w:val="28"/>
-          <w:szCs w:val="28"/>
-        </w:rPr>
-        <w:t xml:space="preserve"> in a perfect world.</w:t>
+        <w:t>Try to map as many VNFs as possible per node in the route. All VNFs mapped on first node in path in a perfect world.</w:t>
       </w:r>
     </w:p>
     <w:p>
@@ -347,15 +291,74 @@
           <w:sz w:val="28"/>
           <w:szCs w:val="28"/>
         </w:rPr>
-        <w:t xml:space="preserve">Try to </w:t>
-      </w:r>
-      <w:r>
-        <w:rPr>
-          <w:sz w:val="28"/>
-          <w:szCs w:val="28"/>
-        </w:rPr>
-        <w:t>map all VNFs if possible to one node…</w:t>
-      </w:r>
+        <w:t>Try to map all VNFs if possible to one node…</w:t>
+      </w:r>
+    </w:p>
+    <w:p>
+      <w:pPr>
+        <w:rPr>
+          <w:sz w:val="28"/>
+          <w:szCs w:val="28"/>
+        </w:rPr>
+      </w:pPr>
+    </w:p>
+    <w:p>
+      <w:pPr>
+        <w:pStyle w:val="ListParagraph"/>
+        <w:numPr>
+          <w:ilvl w:val="0"/>
+          <w:numId w:val="4"/>
+        </w:numPr>
+        <w:rPr>
+          <w:sz w:val="28"/>
+          <w:szCs w:val="28"/>
+        </w:rPr>
+      </w:pPr>
+      <w:r>
+        <w:rPr>
+          <w:sz w:val="28"/>
+          <w:szCs w:val="28"/>
+        </w:rPr>
+        <w:t xml:space="preserve">Is node/link </w:t>
+      </w:r>
+      <w:r>
+        <w:rPr>
+          <w:b/>
+          <w:bCs/>
+          <w:sz w:val="28"/>
+          <w:szCs w:val="28"/>
+        </w:rPr>
+        <w:t xml:space="preserve">cost </w:t>
+      </w:r>
+      <w:r>
+        <w:rPr>
+          <w:sz w:val="28"/>
+          <w:szCs w:val="28"/>
+        </w:rPr>
+        <w:t xml:space="preserve">dynamic or fixed? </w:t>
+      </w:r>
+      <w:r>
+        <w:rPr>
+          <w:b/>
+          <w:bCs/>
+          <w:sz w:val="28"/>
+          <w:szCs w:val="28"/>
+        </w:rPr>
+        <w:t>Fixed/Static.</w:t>
+      </w:r>
+    </w:p>
+    <w:p>
+      <w:pPr>
+        <w:pStyle w:val="ListParagraph"/>
+        <w:numPr>
+          <w:ilvl w:val="0"/>
+          <w:numId w:val="4"/>
+        </w:numPr>
+        <w:rPr>
+          <w:sz w:val="28"/>
+          <w:szCs w:val="28"/>
+        </w:rPr>
+      </w:pPr>
     </w:p>
     <w:sectPr>
       <w:pgSz w:w="12240" w:h="15840"/>
@@ -571,6 +574,118 @@
     </w:lvl>
   </w:abstractNum>
   <w:abstractNum w:abstractNumId="2" w15:restartNumberingAfterBreak="0">
+    <w:nsid w:val="63D06A00"/>
+    <w:multiLevelType w:val="hybridMultilevel"/>
+    <w:tmpl w:val="13EA6218"/>
+    <w:lvl w:ilvl="0" w:tplc="3D4C0C9C">
+      <w:numFmt w:val="bullet"/>
+      <w:lvlText w:val="-"/>
+      <w:lvlJc w:val="left"/>
+      <w:pPr>
+        <w:ind w:left="720" w:hanging="360"/>
+      </w:pPr>
+      <w:rPr>
+        <w:rFonts w:ascii="Calibri" w:eastAsiaTheme="minorHAnsi" w:hAnsi="Calibri" w:cs="Calibri" w:hint="default"/>
+      </w:rPr>
+    </w:lvl>
+    <w:lvl w:ilvl="1" w:tplc="04090003" w:tentative="1">
+      <w:start w:val="1"/>
+      <w:numFmt w:val="bullet"/>
+      <w:lvlText w:val="o"/>
+      <w:lvlJc w:val="left"/>
+      <w:pPr>
+        <w:ind w:left="1440" w:hanging="360"/>
+      </w:pPr>
+      <w:rPr>
+        <w:rFonts w:ascii="Courier New" w:hAnsi="Courier New" w:cs="Courier New" w:hint="default"/>
+      </w:rPr>
+    </w:lvl>
+    <w:lvl w:ilvl="2" w:tplc="04090005" w:tentative="1">
+      <w:start w:val="1"/>
+      <w:numFmt w:val="bullet"/>
+      <w:lvlText w:val=""/>
+      <w:lvlJc w:val="left"/>
+      <w:pPr>
+        <w:ind w:left="2160" w:hanging="360"/>
+      </w:pPr>
+      <w:rPr>
+        <w:rFonts w:ascii="Wingdings" w:hAnsi="Wingdings" w:hint="default"/>
+      </w:rPr>
+    </w:lvl>
+    <w:lvl w:ilvl="3" w:tplc="04090001" w:tentative="1">
+      <w:start w:val="1"/>
+      <w:numFmt w:val="bullet"/>
+      <w:lvlText w:val=""/>
+      <w:lvlJc w:val="left"/>
+      <w:pPr>
+        <w:ind w:left="2880" w:hanging="360"/>
+      </w:pPr>
+      <w:rPr>
+        <w:rFonts w:ascii="Symbol" w:hAnsi="Symbol" w:hint="default"/>
+      </w:rPr>
+    </w:lvl>
+    <w:lvl w:ilvl="4" w:tplc="04090003" w:tentative="1">
+      <w:start w:val="1"/>
+      <w:numFmt w:val="bullet"/>
+      <w:lvlText w:val="o"/>
+      <w:lvlJc w:val="left"/>
+      <w:pPr>
+        <w:ind w:left="3600" w:hanging="360"/>
+      </w:pPr>
+      <w:rPr>
+        <w:rFonts w:ascii="Courier New" w:hAnsi="Courier New" w:cs="Courier New" w:hint="default"/>
+      </w:rPr>
+    </w:lvl>
+    <w:lvl w:ilvl="5" w:tplc="04090005" w:tentative="1">
+      <w:start w:val="1"/>
+      <w:numFmt w:val="bullet"/>
+      <w:lvlText w:val=""/>
+      <w:lvlJc w:val="left"/>
+      <w:pPr>
+        <w:ind w:left="4320" w:hanging="360"/>
+      </w:pPr>
+      <w:rPr>
+        <w:rFonts w:ascii="Wingdings" w:hAnsi="Wingdings" w:hint="default"/>
+      </w:rPr>
+    </w:lvl>
+    <w:lvl w:ilvl="6" w:tplc="04090001" w:tentative="1">
+      <w:start w:val="1"/>
+      <w:numFmt w:val="bullet"/>
+      <w:lvlText w:val=""/>
+      <w:lvlJc w:val="left"/>
+      <w:pPr>
+        <w:ind w:left="5040" w:hanging="360"/>
+      </w:pPr>
+      <w:rPr>
+        <w:rFonts w:ascii="Symbol" w:hAnsi="Symbol" w:hint="default"/>
+      </w:rPr>
+    </w:lvl>
+    <w:lvl w:ilvl="7" w:tplc="04090003" w:tentative="1">
+      <w:start w:val="1"/>
+      <w:numFmt w:val="bullet"/>
+      <w:lvlText w:val="o"/>
+      <w:lvlJc w:val="left"/>
+      <w:pPr>
+        <w:ind w:left="5760" w:hanging="360"/>
+      </w:pPr>
+      <w:rPr>
+        <w:rFonts w:ascii="Courier New" w:hAnsi="Courier New" w:cs="Courier New" w:hint="default"/>
+      </w:rPr>
+    </w:lvl>
+    <w:lvl w:ilvl="8" w:tplc="04090005" w:tentative="1">
+      <w:start w:val="1"/>
+      <w:numFmt w:val="bullet"/>
+      <w:lvlText w:val=""/>
+      <w:lvlJc w:val="left"/>
+      <w:pPr>
+        <w:ind w:left="6480" w:hanging="360"/>
+      </w:pPr>
+      <w:rPr>
+        <w:rFonts w:ascii="Wingdings" w:hAnsi="Wingdings" w:hint="default"/>
+      </w:rPr>
+    </w:lvl>
+  </w:abstractNum>
+  <w:abstractNum w:abstractNumId="3" w15:restartNumberingAfterBreak="0">
     <w:nsid w:val="7C505F8F"/>
     <w:multiLevelType w:val="hybridMultilevel"/>
     <w:tmpl w:val="987666B4"/>
@@ -663,10 +778,13 @@
     <w:abstractNumId w:val="0"/>
   </w:num>
   <w:num w:numId="2" w16cid:durableId="1452044565">
-    <w:abstractNumId w:val="2"/>
+    <w:abstractNumId w:val="3"/>
   </w:num>
   <w:num w:numId="3" w16cid:durableId="575162980">
     <w:abstractNumId w:val="1"/>
+  </w:num>
+  <w:num w:numId="4" w16cid:durableId="1075739373">
+    <w:abstractNumId w:val="2"/>
   </w:num>
 </w:numbering>
 </file>
@@ -794,6 +912,7 @@
     <w:lsdException w:name="HTML Sample" w:semiHidden="1" w:unhideWhenUsed="1"/>
     <w:lsdException w:name="HTML Typewriter" w:semiHidden="1" w:unhideWhenUsed="1"/>
     <w:lsdException w:name="HTML Variable" w:semiHidden="1" w:unhideWhenUsed="1"/>
+    <w:lsdException w:name="Normal Table" w:semiHidden="1" w:unhideWhenUsed="1"/>
     <w:lsdException w:name="annotation subject" w:semiHidden="1" w:unhideWhenUsed="1"/>
     <w:lsdException w:name="No List" w:semiHidden="1" w:unhideWhenUsed="1"/>
     <w:lsdException w:name="Outline List 1" w:semiHidden="1" w:unhideWhenUsed="1"/>
@@ -840,8 +959,10 @@
     <w:lsdException w:name="Table Subtle 2" w:semiHidden="1" w:unhideWhenUsed="1"/>
     <w:lsdException w:name="Table Web 1" w:semiHidden="1" w:unhideWhenUsed="1"/>
     <w:lsdException w:name="Table Web 2" w:semiHidden="1" w:unhideWhenUsed="1"/>
+    <w:lsdException w:name="Table Web 3" w:semiHidden="1" w:unhideWhenUsed="1"/>
     <w:lsdException w:name="Balloon Text" w:semiHidden="1" w:unhideWhenUsed="1"/>
     <w:lsdException w:name="Table Grid" w:uiPriority="39"/>
+    <w:lsdException w:name="Table Theme" w:semiHidden="1" w:unhideWhenUsed="1"/>
     <w:lsdException w:name="Placeholder Text" w:semiHidden="1"/>
     <w:lsdException w:name="No Spacing" w:uiPriority="1" w:qFormat="1"/>
     <w:lsdException w:name="Light Shading" w:uiPriority="60"/>

</xml_diff>